<commit_message>
updates to the requirements
</commit_message>
<xml_diff>
--- a/HL7PreTutorialRequirements.docx
+++ b/HL7PreTutorialRequirements.docx
@@ -655,18 +655,8 @@
           <w:b/>
           <w:color w:val="548DD4" w:themeColor="text2" w:themeTint="99"/>
         </w:rPr>
-        <w:t xml:space="preserve">Get the Example Folder from </w:t>
-      </w:r>
-      <w:proofErr w:type="spellStart"/>
-      <w:r>
-        <w:rPr>
-          <w:rFonts w:asciiTheme="majorHAnsi" w:eastAsia="Cambria" w:hAnsiTheme="majorHAnsi" w:cs="Cambria"/>
-          <w:b/>
-          <w:color w:val="548DD4" w:themeColor="text2" w:themeTint="99"/>
-        </w:rPr>
-        <w:t>GitHub</w:t>
-      </w:r>
-      <w:proofErr w:type="spellEnd"/>
+        <w:t>Get the Example Folder from GitHub</w:t>
+      </w:r>
     </w:p>
     <w:p>
       <w:pPr>
@@ -829,16 +819,10 @@
         <w:rPr>
           <w:rFonts w:ascii="Times New Roman" w:eastAsia="Cambria" w:hAnsi="Times New Roman" w:cs="Times New Roman"/>
         </w:rPr>
-        <w:t>-</w:t>
-      </w:r>
-      <w:proofErr w:type="spellStart"/>
-      <w:r>
-        <w:rPr>
-          <w:rFonts w:ascii="Times New Roman" w:eastAsia="Cambria" w:hAnsi="Times New Roman" w:cs="Times New Roman"/>
-        </w:rPr>
-        <w:t>termdb</w:t>
-      </w:r>
-      <w:proofErr w:type="spellEnd"/>
+        <w:t>-termdb</w:t>
+      </w:r>
+      <w:bookmarkStart w:id="0" w:name="_GoBack"/>
+      <w:bookmarkEnd w:id="0"/>
       <w:r>
         <w:rPr>
           <w:rFonts w:ascii="Times New Roman" w:eastAsia="Cambria" w:hAnsi="Times New Roman" w:cs="Times New Roman"/>
@@ -1180,25 +1164,7 @@
           <w:sz w:val="28"/>
           <w:szCs w:val="28"/>
         </w:rPr>
-        <w:t>-</w:t>
-      </w:r>
-      <w:proofErr w:type="spellStart"/>
-      <w:r>
-        <w:rPr>
-          <w:rFonts w:ascii="Times New Roman" w:eastAsia="Cambria" w:hAnsi="Times New Roman" w:cs="Times New Roman"/>
-          <w:sz w:val="28"/>
-          <w:szCs w:val="28"/>
-        </w:rPr>
-        <w:t>termdb</w:t>
-      </w:r>
-      <w:proofErr w:type="spellEnd"/>
-      <w:r>
-        <w:rPr>
-          <w:rFonts w:ascii="Times New Roman" w:eastAsia="Cambria" w:hAnsi="Times New Roman" w:cs="Times New Roman"/>
-          <w:sz w:val="28"/>
-          <w:szCs w:val="28"/>
-        </w:rPr>
-        <w:t>-data</w:t>
+        <w:t>-termdb-data</w:t>
       </w:r>
     </w:p>
     <w:p>
@@ -2600,7 +2566,6 @@
           <w:color w:val="548DD4" w:themeColor="text2" w:themeTint="99"/>
         </w:rPr>
       </w:pPr>
-      <w:bookmarkStart w:id="0" w:name="_GoBack"/>
       <w:r>
         <w:rPr>
           <w:rFonts w:ascii="Cambria" w:eastAsia="Cambria" w:hAnsi="Cambria" w:cs="Cambria"/>
@@ -2618,7 +2583,6 @@
         <w:t xml:space="preserve"> interaction with a data source</w:t>
       </w:r>
     </w:p>
-    <w:bookmarkEnd w:id="0"/>
     <w:p>
       <w:pPr>
         <w:pStyle w:val="ListParagraph"/>

</xml_diff>